<commit_message>
Presentation de projet terminée
</commit_message>
<xml_diff>
--- a/Présentation de projet.docx
+++ b/Présentation de projet.docx
@@ -1,6 +1,6 @@
 
 <file path=word/document.xml><?xml version="1.0" encoding="utf-8"?>
-<w:document xmlns:wpc="http://schemas.microsoft.com/office/word/2010/wordprocessingCanvas" xmlns:cx="http://schemas.microsoft.com/office/drawing/2014/chartex" xmlns:cx1="http://schemas.microsoft.com/office/drawing/2015/9/8/chartex" xmlns:cx2="http://schemas.microsoft.com/office/drawing/2015/10/21/chartex" xmlns:mc="http://schemas.openxmlformats.org/markup-compatibility/2006" xmlns:o="urn:schemas-microsoft-com:office:office" xmlns:r="http://schemas.openxmlformats.org/officeDocument/2006/relationships" xmlns:m="http://schemas.openxmlformats.org/officeDocument/2006/math" xmlns:v="urn:schemas-microsoft-com:vml" xmlns:wp14="http://schemas.microsoft.com/office/word/2010/wordprocessingDrawing" xmlns:wp="http://schemas.openxmlformats.org/drawingml/2006/wordprocessingDrawing" xmlns:w10="urn:schemas-microsoft-com:office:word" xmlns:w="http://schemas.openxmlformats.org/wordprocessingml/2006/main" xmlns:w14="http://schemas.microsoft.com/office/word/2010/wordml" xmlns:w15="http://schemas.microsoft.com/office/word/2012/wordml" xmlns:w16se="http://schemas.microsoft.com/office/word/2015/wordml/symex" xmlns:wpg="http://schemas.microsoft.com/office/word/2010/wordprocessingGroup" xmlns:wpi="http://schemas.microsoft.com/office/word/2010/wordprocessingInk" xmlns:wne="http://schemas.microsoft.com/office/word/2006/wordml" xmlns:wps="http://schemas.microsoft.com/office/word/2010/wordprocessingShape" mc:Ignorable="w14 w15 w16se wp14">
+<w:document xmlns:wpc="http://schemas.microsoft.com/office/word/2010/wordprocessingCanvas" xmlns:cx="http://schemas.microsoft.com/office/drawing/2014/chartex" xmlns:cx1="http://schemas.microsoft.com/office/drawing/2015/9/8/chartex" xmlns:cx2="http://schemas.microsoft.com/office/drawing/2015/10/21/chartex" xmlns:cx3="http://schemas.microsoft.com/office/drawing/2016/5/9/chartex" xmlns:cx4="http://schemas.microsoft.com/office/drawing/2016/5/10/chartex" xmlns:cx5="http://schemas.microsoft.com/office/drawing/2016/5/11/chartex" xmlns:mc="http://schemas.openxmlformats.org/markup-compatibility/2006" xmlns:o="urn:schemas-microsoft-com:office:office" xmlns:r="http://schemas.openxmlformats.org/officeDocument/2006/relationships" xmlns:m="http://schemas.openxmlformats.org/officeDocument/2006/math" xmlns:v="urn:schemas-microsoft-com:vml" xmlns:wp14="http://schemas.microsoft.com/office/word/2010/wordprocessingDrawing" xmlns:wp="http://schemas.openxmlformats.org/drawingml/2006/wordprocessingDrawing" xmlns:w10="urn:schemas-microsoft-com:office:word" xmlns:w="http://schemas.openxmlformats.org/wordprocessingml/2006/main" xmlns:w14="http://schemas.microsoft.com/office/word/2010/wordml" xmlns:w15="http://schemas.microsoft.com/office/word/2012/wordml" xmlns:w16se="http://schemas.microsoft.com/office/word/2015/wordml/symex" xmlns:wpg="http://schemas.microsoft.com/office/word/2010/wordprocessingGroup" xmlns:wpi="http://schemas.microsoft.com/office/word/2010/wordprocessingInk" xmlns:wne="http://schemas.microsoft.com/office/word/2006/wordml" xmlns:wps="http://schemas.microsoft.com/office/word/2010/wordprocessingShape" mc:Ignorable="w14 w15 w16se wp14">
   <w:body>
     <w:p>
       <w:pPr>
@@ -297,7 +297,7 @@
           <w:rFonts w:ascii="Times New Roman" w:hAnsi="Times New Roman" w:cs="Times New Roman"/>
           <w:noProof/>
           <w:sz w:val="32"/>
-          <w:lang w:val="fr-CA"/>
+          <w:lang w:eastAsia="en-CA"/>
         </w:rPr>
         <w:drawing>
           <wp:inline distT="0" distB="0" distL="0" distR="0" wp14:anchorId="1ABA4F5E" wp14:editId="78838FF4">
@@ -782,7 +782,7 @@
           <w:rFonts w:ascii="Times New Roman" w:hAnsi="Times New Roman" w:cs="Times New Roman"/>
           <w:noProof/>
           <w:sz w:val="24"/>
-          <w:lang w:val="fr-CA"/>
+          <w:lang w:eastAsia="en-CA"/>
         </w:rPr>
         <w:drawing>
           <wp:inline distT="0" distB="0" distL="0" distR="0">
@@ -931,26 +931,129 @@
         <w:spacing w:line="360" w:lineRule="auto"/>
         <w:rPr>
           <w:rFonts w:ascii="Times New Roman" w:hAnsi="Times New Roman" w:cs="Times New Roman"/>
-          <w:sz w:val="24"/>
-          <w:lang w:val="fr-CA"/>
-        </w:rPr>
-      </w:pPr>
-      <w:r>
-        <w:rPr>
-          <w:rFonts w:ascii="Times New Roman" w:hAnsi="Times New Roman" w:cs="Times New Roman"/>
-          <w:b/>
-          <w:sz w:val="32"/>
-          <w:lang w:val="fr-CA"/>
-        </w:rPr>
-        <w:tab/>
-      </w:r>
-      <w:r>
-        <w:rPr>
-          <w:rFonts w:ascii="Times New Roman" w:hAnsi="Times New Roman" w:cs="Times New Roman"/>
-          <w:sz w:val="24"/>
-          <w:lang w:val="fr-CA"/>
-        </w:rPr>
-        <w:t>Vision du projet</w:t>
+          <w:sz w:val="28"/>
+          <w:szCs w:val="28"/>
+          <w:lang w:val="fr-CA"/>
+        </w:rPr>
+      </w:pPr>
+      <w:r>
+        <w:rPr>
+          <w:rFonts w:ascii="Times New Roman" w:hAnsi="Times New Roman" w:cs="Times New Roman"/>
+          <w:sz w:val="28"/>
+          <w:szCs w:val="28"/>
+          <w:lang w:val="fr-CA"/>
+        </w:rPr>
+        <w:t>Vision du projet :</w:t>
+      </w:r>
+      <w:r>
+        <w:rPr>
+          <w:rFonts w:ascii="Times New Roman" w:hAnsi="Times New Roman" w:cs="Times New Roman"/>
+          <w:sz w:val="28"/>
+          <w:szCs w:val="28"/>
+          <w:lang w:val="fr-CA"/>
+        </w:rPr>
+        <w:t xml:space="preserve"> </w:t>
+      </w:r>
+    </w:p>
+    <w:p>
+      <w:pPr>
+        <w:spacing w:line="360" w:lineRule="auto"/>
+        <w:rPr>
+          <w:rFonts w:ascii="Times New Roman" w:hAnsi="Times New Roman" w:cs="Times New Roman"/>
+          <w:sz w:val="24"/>
+          <w:szCs w:val="24"/>
+          <w:lang w:val="fr-CA"/>
+        </w:rPr>
+      </w:pPr>
+      <w:r>
+        <w:rPr>
+          <w:rFonts w:ascii="Times New Roman" w:hAnsi="Times New Roman" w:cs="Times New Roman"/>
+          <w:sz w:val="24"/>
+          <w:szCs w:val="24"/>
+          <w:lang w:val="fr-CA"/>
+        </w:rPr>
+        <w:t xml:space="preserve">Pour notre projet final, nous visons à combiner les éléments interactifs du jeu avec les notions théoriques de la physique. En utilisant les différents aspects théoriques de la physique, nous envisageons simuler des trajectoires de projectiles de manière fidèle à la réalité. </w:t>
+      </w:r>
+      <w:r>
+        <w:rPr>
+          <w:rFonts w:ascii="Times New Roman" w:hAnsi="Times New Roman" w:cs="Times New Roman"/>
+          <w:sz w:val="24"/>
+          <w:szCs w:val="24"/>
+          <w:lang w:val="fr-CA"/>
+        </w:rPr>
+        <w:br/>
+      </w:r>
+      <w:r>
+        <w:rPr>
+          <w:rFonts w:ascii="Times New Roman" w:hAnsi="Times New Roman" w:cs="Times New Roman"/>
+          <w:sz w:val="24"/>
+          <w:szCs w:val="24"/>
+          <w:lang w:val="fr-CA"/>
+        </w:rPr>
+        <w:br/>
+        <w:t>Nous nous attendons à un projet simple mais très bien rempli, qui fonctionnera de manière efficace et sans superflu, pour que tous les éléments du programme soient utilisables à leur plein potentiel. Au travers de différents éléments interactifs ajoutés au logiciel, l’utilisateur pourra visualiser de manière précise les différents systèmes en jeu dans la trajectoire d’un projectile.</w:t>
+      </w:r>
+    </w:p>
+    <w:p>
+      <w:pPr>
+        <w:spacing w:line="360" w:lineRule="auto"/>
+        <w:rPr>
+          <w:rFonts w:ascii="Times New Roman" w:hAnsi="Times New Roman" w:cs="Times New Roman"/>
+          <w:sz w:val="24"/>
+          <w:szCs w:val="24"/>
+          <w:lang w:val="fr-CA"/>
+        </w:rPr>
+      </w:pPr>
+    </w:p>
+    <w:p>
+      <w:pPr>
+        <w:spacing w:line="360" w:lineRule="auto"/>
+        <w:rPr>
+          <w:rFonts w:ascii="Times New Roman" w:hAnsi="Times New Roman" w:cs="Times New Roman"/>
+          <w:sz w:val="24"/>
+          <w:szCs w:val="24"/>
+          <w:lang w:val="fr-CA"/>
+        </w:rPr>
+      </w:pPr>
+      <w:r>
+        <w:rPr>
+          <w:rFonts w:ascii="Times New Roman" w:hAnsi="Times New Roman" w:cs="Times New Roman"/>
+          <w:sz w:val="24"/>
+          <w:szCs w:val="24"/>
+          <w:lang w:val="fr-CA"/>
+        </w:rPr>
+        <w:t>Le programme sera également, pour nous, une grande étape dans notre progrès en tant que programmeurs. Nous comptons y inclure un aspect de réseautique concret, en faisant fonctionner le programme sur une multitude de machines à la fois, toutes et chacune synchronisées. Pour nous, cet aspect du jeu nous permettra de rendre le tout plus attirant pour l’utilisateur, tout en renforçant nos compétences en programmation.</w:t>
+      </w:r>
+    </w:p>
+    <w:p>
+      <w:pPr>
+        <w:spacing w:line="360" w:lineRule="auto"/>
+        <w:rPr>
+          <w:rFonts w:ascii="Times New Roman" w:hAnsi="Times New Roman" w:cs="Times New Roman"/>
+          <w:sz w:val="24"/>
+          <w:szCs w:val="24"/>
+          <w:lang w:val="fr-CA"/>
+        </w:rPr>
+      </w:pPr>
+    </w:p>
+    <w:p>
+      <w:pPr>
+        <w:spacing w:line="360" w:lineRule="auto"/>
+        <w:rPr>
+          <w:rFonts w:ascii="Times New Roman" w:hAnsi="Times New Roman" w:cs="Times New Roman"/>
+          <w:sz w:val="24"/>
+          <w:szCs w:val="24"/>
+          <w:lang w:val="fr-CA"/>
+        </w:rPr>
+      </w:pPr>
+      <w:r>
+        <w:rPr>
+          <w:rFonts w:ascii="Times New Roman" w:hAnsi="Times New Roman" w:cs="Times New Roman"/>
+          <w:sz w:val="24"/>
+          <w:szCs w:val="24"/>
+          <w:lang w:val="fr-CA"/>
+        </w:rPr>
+        <w:t>Nous avons une bonne idée de ce que nous voulons concevoir, sans y être 100% fixés. Nous sommes prêts à adapter notre conception du projet, dans le cas où certains de nos objectifs sont superflus, ou encore irréalisables. Nous espérons par contre y inclure tous les éléments planifiés, et même plus encore, pour pouvoir être vraiment satisfaits de notre effort.</w:t>
       </w:r>
     </w:p>
     <w:p>
@@ -969,7 +1072,7 @@
           <w:b/>
           <w:noProof/>
           <w:sz w:val="32"/>
-          <w:lang w:val="fr-CA"/>
+          <w:lang w:eastAsia="en-CA"/>
         </w:rPr>
         <w:lastRenderedPageBreak/>
         <w:drawing>
@@ -1080,19 +1183,97 @@
         <w:lastRenderedPageBreak/>
         <w:t>Problèmes</w:t>
       </w:r>
+    </w:p>
+    <w:p>
+      <w:pPr>
+        <w:spacing w:line="360" w:lineRule="auto"/>
+        <w:rPr>
+          <w:rFonts w:ascii="Times New Roman" w:hAnsi="Times New Roman" w:cs="Times New Roman"/>
+          <w:sz w:val="24"/>
+          <w:szCs w:val="24"/>
+          <w:lang w:val="fr-CA"/>
+        </w:rPr>
+      </w:pPr>
+      <w:r>
+        <w:rPr>
+          <w:rFonts w:ascii="Times New Roman" w:hAnsi="Times New Roman" w:cs="Times New Roman"/>
+          <w:sz w:val="24"/>
+          <w:szCs w:val="24"/>
+          <w:lang w:val="fr-CA"/>
+        </w:rPr>
+        <w:t>Commençons</w:t>
+      </w:r>
+      <w:r>
+        <w:rPr>
+          <w:rFonts w:ascii="Times New Roman" w:hAnsi="Times New Roman" w:cs="Times New Roman"/>
+          <w:sz w:val="24"/>
+          <w:szCs w:val="24"/>
+          <w:lang w:val="fr-CA"/>
+        </w:rPr>
+        <w:t xml:space="preserve"> par la bête noire de notre programme : la gestion de la communication entre les machines. Non seulement est-ce quelque chose de quasi-inconnu pour nous, au niveau programmation, c’est également</w:t>
+      </w:r>
+      <w:r>
+        <w:rPr>
+          <w:rFonts w:ascii="Times New Roman" w:hAnsi="Times New Roman" w:cs="Times New Roman"/>
+          <w:sz w:val="24"/>
+          <w:szCs w:val="24"/>
+          <w:lang w:val="fr-CA"/>
+        </w:rPr>
+        <w:t xml:space="preserve"> un immense nid de problèmes éventuels. Évidemment, nous croyons être à la hauteur de la tâche, mais reste que le potentiel problématique de cet aspect est élevé.</w:t>
+      </w:r>
+    </w:p>
+    <w:p>
+      <w:pPr>
+        <w:spacing w:line="360" w:lineRule="auto"/>
+        <w:rPr>
+          <w:rFonts w:ascii="Times New Roman" w:hAnsi="Times New Roman" w:cs="Times New Roman"/>
+          <w:sz w:val="24"/>
+          <w:szCs w:val="24"/>
+          <w:lang w:val="fr-CA"/>
+        </w:rPr>
+      </w:pPr>
+      <w:r>
+        <w:rPr>
+          <w:rFonts w:ascii="Times New Roman" w:hAnsi="Times New Roman" w:cs="Times New Roman"/>
+          <w:sz w:val="24"/>
+          <w:szCs w:val="24"/>
+          <w:lang w:val="fr-CA"/>
+        </w:rPr>
+        <w:t>Ensuite, la gestion de collisions. Bien que nous ayons de l’expérience dans ce domaine, la gestion de collisions précise reste un défi considérable, sans être effrayant. Nous avons par contre des exemples passés de gestion de collision, ce qui pourra nous aider au cours du projet.</w:t>
+      </w:r>
+    </w:p>
+    <w:p>
+      <w:pPr>
+        <w:spacing w:line="360" w:lineRule="auto"/>
+        <w:rPr>
+          <w:rFonts w:ascii="Times New Roman" w:hAnsi="Times New Roman" w:cs="Times New Roman"/>
+          <w:sz w:val="24"/>
+          <w:szCs w:val="24"/>
+          <w:lang w:val="fr-CA"/>
+        </w:rPr>
+      </w:pPr>
+      <w:r>
+        <w:rPr>
+          <w:rFonts w:ascii="Times New Roman" w:hAnsi="Times New Roman" w:cs="Times New Roman"/>
+          <w:sz w:val="24"/>
+          <w:szCs w:val="24"/>
+          <w:lang w:val="fr-CA"/>
+        </w:rPr>
+        <w:t>Finalement, le troisième défi de notre projet se trouvera au niveau de l’animation. Nous voulons un projet bien fini et attirant, et cela inclut des animations de bon niveau. Il est important dans ce type de projet de représenter de manière fidèle les différents évènements qui se produisent au cours de la partie, et pour cela, le rendu doit être fluide et sans ambiguïté. Cela se révèlera sans doute être un bon défi, même si nous avons un peu d’expérience dans le domaine.</w:t>
+      </w:r>
+    </w:p>
+    <w:p>
+      <w:pPr>
+        <w:spacing w:line="360" w:lineRule="auto"/>
+        <w:rPr>
+          <w:rFonts w:ascii="Times New Roman" w:hAnsi="Times New Roman" w:cs="Times New Roman"/>
+          <w:sz w:val="24"/>
+          <w:szCs w:val="24"/>
+          <w:lang w:val="fr-CA"/>
+        </w:rPr>
+      </w:pPr>
       <w:bookmarkStart w:id="0" w:name="_GoBack"/>
       <w:bookmarkEnd w:id="0"/>
-    </w:p>
-    <w:p>
-      <w:pPr>
-        <w:spacing w:line="360" w:lineRule="auto"/>
-        <w:rPr>
-          <w:rFonts w:ascii="Times New Roman" w:hAnsi="Times New Roman" w:cs="Times New Roman"/>
-          <w:b/>
-          <w:sz w:val="32"/>
-          <w:lang w:val="fr-CA"/>
-        </w:rPr>
-      </w:pPr>
     </w:p>
     <w:p>
       <w:pPr>
@@ -1282,17 +1463,7 @@
           <w:sz w:val="24"/>
           <w:szCs w:val="43"/>
         </w:rPr>
-        <w:t>Ja</w:t>
-      </w:r>
-      <w:r>
-        <w:rPr>
-          <w:b w:val="0"/>
-          <w:i/>
-          <w:color w:val="000000" w:themeColor="text1"/>
-          <w:sz w:val="24"/>
-          <w:szCs w:val="43"/>
-        </w:rPr>
-        <w:t>va™ Platform, Standard Edition 8</w:t>
+        <w:t>Java™ Platform, Standard Edition 8</w:t>
       </w:r>
       <w:r>
         <w:rPr>
@@ -1301,16 +1472,7 @@
           <w:sz w:val="24"/>
           <w:szCs w:val="43"/>
         </w:rPr>
-        <w:t>. [En ligne].</w:t>
-      </w:r>
-      <w:r>
-        <w:rPr>
-          <w:b w:val="0"/>
-          <w:color w:val="000000" w:themeColor="text1"/>
-          <w:sz w:val="24"/>
-          <w:szCs w:val="43"/>
-        </w:rPr>
-        <w:t xml:space="preserve"> </w:t>
+        <w:t xml:space="preserve">. [En ligne]. </w:t>
       </w:r>
       <w:hyperlink r:id="rId8" w:history="1">
         <w:r>
@@ -1360,7 +1522,7 @@
       </w:pPr>
     </w:pPrDefault>
   </w:docDefaults>
-  <w:latentStyles w:defLockedState="0" w:defUIPriority="99" w:defSemiHidden="0" w:defUnhideWhenUsed="0" w:defQFormat="0" w:count="372">
+  <w:latentStyles w:defLockedState="0" w:defUIPriority="99" w:defSemiHidden="0" w:defUnhideWhenUsed="0" w:defQFormat="0" w:count="374">
     <w:lsdException w:name="Normal" w:uiPriority="0" w:qFormat="1"/>
     <w:lsdException w:name="heading 1" w:uiPriority="9" w:qFormat="1"/>
     <w:lsdException w:name="heading 2" w:semiHidden="1" w:uiPriority="9" w:unhideWhenUsed="1" w:qFormat="1"/>
@@ -1466,7 +1628,6 @@
     <w:lsdException w:name="HTML Sample" w:semiHidden="1" w:unhideWhenUsed="1"/>
     <w:lsdException w:name="HTML Typewriter" w:semiHidden="1" w:unhideWhenUsed="1"/>
     <w:lsdException w:name="HTML Variable" w:semiHidden="1" w:unhideWhenUsed="1"/>
-    <w:lsdException w:name="Normal Table" w:semiHidden="1" w:unhideWhenUsed="1"/>
     <w:lsdException w:name="annotation subject" w:semiHidden="1" w:unhideWhenUsed="1"/>
     <w:lsdException w:name="No List" w:semiHidden="1" w:unhideWhenUsed="1"/>
     <w:lsdException w:name="Outline List 1" w:semiHidden="1" w:unhideWhenUsed="1"/>
@@ -1512,11 +1673,9 @@
     <w:lsdException w:name="Table Subtle 1" w:semiHidden="1" w:unhideWhenUsed="1"/>
     <w:lsdException w:name="Table Subtle 2" w:semiHidden="1" w:unhideWhenUsed="1"/>
     <w:lsdException w:name="Table Web 1" w:semiHidden="1" w:unhideWhenUsed="1"/>
-    <w:lsdException w:name="Table Web 2" w:semiHidden="1" w:unhideWhenUsed="1"/>
     <w:lsdException w:name="Table Web 3" w:semiHidden="1" w:unhideWhenUsed="1"/>
     <w:lsdException w:name="Balloon Text" w:semiHidden="1" w:unhideWhenUsed="1"/>
     <w:lsdException w:name="Table Grid" w:uiPriority="39"/>
-    <w:lsdException w:name="Table Theme" w:semiHidden="1" w:unhideWhenUsed="1"/>
     <w:lsdException w:name="Placeholder Text" w:semiHidden="1"/>
     <w:lsdException w:name="No Spacing" w:uiPriority="1" w:qFormat="1"/>
     <w:lsdException w:name="Light Shading" w:uiPriority="60"/>
@@ -1733,6 +1892,8 @@
     <w:lsdException w:name="List Table 6 Colorful Accent 6" w:uiPriority="51"/>
     <w:lsdException w:name="List Table 7 Colorful Accent 6" w:uiPriority="52"/>
     <w:lsdException w:name="Mention" w:semiHidden="1" w:unhideWhenUsed="1"/>
+    <w:lsdException w:name="Smart Hyperlink" w:semiHidden="1" w:unhideWhenUsed="1"/>
+    <w:lsdException w:name="Hashtag" w:semiHidden="1" w:unhideWhenUsed="1"/>
   </w:latentStyles>
   <w:style w:type="paragraph" w:default="1" w:styleId="Normal">
     <w:name w:val="Normal"/>

</xml_diff>